<commit_message>
Git Tutorial Week 1a
</commit_message>
<xml_diff>
--- a/FooxGalGitTutorial-05-26-2020.docx
+++ b/FooxGalGitTutorial-05-26-2020.docx
@@ -120,8 +120,18 @@
           <w:sz w:val="16"/>
           <w:szCs w:val="16"/>
         </w:rPr>
-        <w:t>. Please respect the naming conventions!</w:t>
-      </w:r>
+        <w:t>. Please respect the naming conventions</w:t>
+      </w:r>
+      <w:r>
+        <w:rPr>
+          <w:rFonts w:ascii="Times New Roman" w:hAnsi="Times New Roman" w:cs="Times New Roman"/>
+          <w:sz w:val="16"/>
+          <w:szCs w:val="16"/>
+        </w:rPr>
+        <w:t>!</w:t>
+      </w:r>
+      <w:bookmarkStart w:id="0" w:name="_GoBack"/>
+      <w:bookmarkEnd w:id="0"/>
     </w:p>
     <w:p>
       <w:pPr>
@@ -263,15 +273,7 @@
           <w:sz w:val="24"/>
           <w:szCs w:val="24"/>
         </w:rPr>
-        <w:t>Repository</w:t>
-      </w:r>
-      <w:r>
-        <w:rPr>
-          <w:rFonts w:ascii="Times New Roman" w:hAnsi="Times New Roman" w:cs="Times New Roman"/>
-          <w:sz w:val="24"/>
-          <w:szCs w:val="24"/>
-        </w:rPr>
-        <w:t xml:space="preserve"> : </w:t>
+        <w:t xml:space="preserve">Repository : </w:t>
       </w:r>
       <w:r>
         <w:rPr>
@@ -681,8 +683,6 @@
         </w:rPr>
         <w:t>allows one to tell another about changes that were pushed to a branch in a repository</w:t>
       </w:r>
-      <w:bookmarkStart w:id="0" w:name="_GoBack"/>
-      <w:bookmarkEnd w:id="0"/>
     </w:p>
     <w:p>
       <w:pPr>
@@ -820,15 +820,6 @@
   </w:abstractNum>
   <w:num w:numId="1">
     <w:abstractNumId w:val="0"/>
-    <w:lvlOverride w:ilvl="0"/>
-    <w:lvlOverride w:ilvl="1"/>
-    <w:lvlOverride w:ilvl="2"/>
-    <w:lvlOverride w:ilvl="3"/>
-    <w:lvlOverride w:ilvl="4"/>
-    <w:lvlOverride w:ilvl="5"/>
-    <w:lvlOverride w:ilvl="6"/>
-    <w:lvlOverride w:ilvl="7"/>
-    <w:lvlOverride w:ilvl="8"/>
   </w:num>
 </w:numbering>
 </file>
@@ -956,6 +947,7 @@
     <w:lsdException w:name="HTML Sample" w:semiHidden="1" w:unhideWhenUsed="1"/>
     <w:lsdException w:name="HTML Typewriter" w:semiHidden="1" w:unhideWhenUsed="1"/>
     <w:lsdException w:name="HTML Variable" w:semiHidden="1" w:unhideWhenUsed="1"/>
+    <w:lsdException w:name="Normal Table" w:semiHidden="1" w:unhideWhenUsed="1"/>
     <w:lsdException w:name="annotation subject" w:semiHidden="1" w:unhideWhenUsed="1"/>
     <w:lsdException w:name="No List" w:semiHidden="1" w:unhideWhenUsed="1"/>
     <w:lsdException w:name="Outline List 1" w:semiHidden="1" w:unhideWhenUsed="1"/>
@@ -1001,9 +993,11 @@
     <w:lsdException w:name="Table Subtle 1" w:semiHidden="1" w:unhideWhenUsed="1"/>
     <w:lsdException w:name="Table Subtle 2" w:semiHidden="1" w:unhideWhenUsed="1"/>
     <w:lsdException w:name="Table Web 1" w:semiHidden="1" w:unhideWhenUsed="1"/>
+    <w:lsdException w:name="Table Web 2" w:semiHidden="1" w:unhideWhenUsed="1"/>
     <w:lsdException w:name="Table Web 3" w:semiHidden="1" w:unhideWhenUsed="1"/>
     <w:lsdException w:name="Balloon Text" w:semiHidden="1" w:unhideWhenUsed="1"/>
     <w:lsdException w:name="Table Grid" w:uiPriority="39"/>
+    <w:lsdException w:name="Table Theme" w:semiHidden="1" w:unhideWhenUsed="1"/>
     <w:lsdException w:name="Placeholder Text" w:semiHidden="1"/>
     <w:lsdException w:name="No Spacing" w:uiPriority="1" w:qFormat="1"/>
     <w:lsdException w:name="Light Shading" w:uiPriority="60"/>

</xml_diff>

<commit_message>
Edited Heading - Finished
</commit_message>
<xml_diff>
--- a/FooxGalGitTutorial-05-26-2020.docx
+++ b/FooxGalGitTutorial-05-26-2020.docx
@@ -41,8 +41,10 @@
           <w:sz w:val="24"/>
           <w:szCs w:val="24"/>
         </w:rPr>
-        <w:t xml:space="preserve"> &amp; 4</w:t>
-      </w:r>
+        <w:t>,4 &amp; 6</w:t>
+      </w:r>
+      <w:bookmarkStart w:id="0" w:name="_GoBack"/>
+      <w:bookmarkEnd w:id="0"/>
     </w:p>
     <w:p>
       <w:pPr>
@@ -165,25 +167,7 @@
           <w:sz w:val="24"/>
           <w:szCs w:val="24"/>
         </w:rPr>
-        <w:t xml:space="preserve">. It was developed by Chris </w:t>
-      </w:r>
-      <w:proofErr w:type="spellStart"/>
-      <w:r>
-        <w:rPr>
-          <w:rFonts w:ascii="Times New Roman" w:hAnsi="Times New Roman" w:cs="Times New Roman"/>
-          <w:sz w:val="24"/>
-          <w:szCs w:val="24"/>
-        </w:rPr>
-        <w:t>Wanstrath</w:t>
-      </w:r>
-      <w:proofErr w:type="spellEnd"/>
-      <w:r>
-        <w:rPr>
-          <w:rFonts w:ascii="Times New Roman" w:hAnsi="Times New Roman" w:cs="Times New Roman"/>
-          <w:sz w:val="24"/>
-          <w:szCs w:val="24"/>
-        </w:rPr>
-        <w:t>, P.J. Hyett, Tom Preston-Werner</w:t>
+        <w:t>. It was developed by Chris Wanstrath, P.J. Hyett, Tom Preston-Werner</w:t>
       </w:r>
       <w:r>
         <w:rPr>
@@ -215,69 +199,23 @@
           <w:sz w:val="24"/>
           <w:szCs w:val="24"/>
         </w:rPr>
-        <w:t xml:space="preserve"> include GitLab, </w:t>
-      </w:r>
-      <w:proofErr w:type="spellStart"/>
-      <w:r>
-        <w:rPr>
-          <w:rFonts w:ascii="Times New Roman" w:hAnsi="Times New Roman" w:cs="Times New Roman"/>
-          <w:sz w:val="24"/>
-          <w:szCs w:val="24"/>
-        </w:rPr>
-        <w:t>SourceForge</w:t>
-      </w:r>
-      <w:proofErr w:type="spellEnd"/>
-      <w:r>
-        <w:rPr>
-          <w:rFonts w:ascii="Times New Roman" w:hAnsi="Times New Roman" w:cs="Times New Roman"/>
-          <w:sz w:val="24"/>
-          <w:szCs w:val="24"/>
-        </w:rPr>
-        <w:t xml:space="preserve">, </w:t>
-      </w:r>
-      <w:proofErr w:type="spellStart"/>
-      <w:r>
-        <w:rPr>
-          <w:rFonts w:ascii="Times New Roman" w:hAnsi="Times New Roman" w:cs="Times New Roman"/>
-          <w:sz w:val="24"/>
-          <w:szCs w:val="24"/>
-        </w:rPr>
-        <w:t>GitKraken</w:t>
-      </w:r>
-      <w:proofErr w:type="spellEnd"/>
-      <w:r>
-        <w:rPr>
-          <w:rFonts w:ascii="Times New Roman" w:hAnsi="Times New Roman" w:cs="Times New Roman"/>
-          <w:sz w:val="24"/>
-          <w:szCs w:val="24"/>
-        </w:rPr>
-        <w:t xml:space="preserve">, and Launchpad. </w:t>
-      </w:r>
-      <w:r>
-        <w:rPr>
-          <w:rFonts w:ascii="Times New Roman" w:hAnsi="Times New Roman" w:cs="Times New Roman"/>
-          <w:sz w:val="24"/>
-          <w:szCs w:val="24"/>
-        </w:rPr>
-        <w:t xml:space="preserve">Using a platform, like </w:t>
-      </w:r>
-      <w:proofErr w:type="spellStart"/>
-      <w:r>
-        <w:rPr>
-          <w:rFonts w:ascii="Times New Roman" w:hAnsi="Times New Roman" w:cs="Times New Roman"/>
-          <w:sz w:val="24"/>
-          <w:szCs w:val="24"/>
-        </w:rPr>
-        <w:t>Github</w:t>
-      </w:r>
-      <w:proofErr w:type="spellEnd"/>
-      <w:r>
-        <w:rPr>
-          <w:rFonts w:ascii="Times New Roman" w:hAnsi="Times New Roman" w:cs="Times New Roman"/>
-          <w:sz w:val="24"/>
-          <w:szCs w:val="24"/>
-        </w:rPr>
-        <w:t>, permits exposure for projects one is working on</w:t>
+        <w:t xml:space="preserve"> include GitLab, SourceForge, </w:t>
+      </w:r>
+      <w:r>
+        <w:rPr>
+          <w:rFonts w:ascii="Times New Roman" w:hAnsi="Times New Roman" w:cs="Times New Roman"/>
+          <w:sz w:val="24"/>
+          <w:szCs w:val="24"/>
+        </w:rPr>
+        <w:t xml:space="preserve">GitKraken, and Launchpad. </w:t>
+      </w:r>
+      <w:r>
+        <w:rPr>
+          <w:rFonts w:ascii="Times New Roman" w:hAnsi="Times New Roman" w:cs="Times New Roman"/>
+          <w:sz w:val="24"/>
+          <w:szCs w:val="24"/>
+        </w:rPr>
+        <w:t>Using a platform, like Github, permits exposure for projects one is working on</w:t>
       </w:r>
       <w:r>
         <w:rPr>
@@ -329,23 +267,13 @@
           <w:szCs w:val="24"/>
         </w:rPr>
       </w:pPr>
-      <w:proofErr w:type="gramStart"/>
-      <w:r>
-        <w:rPr>
-          <w:rFonts w:ascii="Times New Roman" w:hAnsi="Times New Roman" w:cs="Times New Roman"/>
-          <w:sz w:val="24"/>
-          <w:szCs w:val="24"/>
-        </w:rPr>
-        <w:t>Repository :</w:t>
-      </w:r>
-      <w:proofErr w:type="gramEnd"/>
-      <w:r>
-        <w:rPr>
-          <w:rFonts w:ascii="Times New Roman" w:hAnsi="Times New Roman" w:cs="Times New Roman"/>
-          <w:sz w:val="24"/>
-          <w:szCs w:val="24"/>
-        </w:rPr>
-        <w:t xml:space="preserve"> </w:t>
+      <w:r>
+        <w:rPr>
+          <w:rFonts w:ascii="Times New Roman" w:hAnsi="Times New Roman" w:cs="Times New Roman"/>
+          <w:sz w:val="24"/>
+          <w:szCs w:val="24"/>
+        </w:rPr>
+        <w:t xml:space="preserve">Repository : </w:t>
       </w:r>
       <w:r>
         <w:rPr>
@@ -370,7 +298,6 @@
           <w:szCs w:val="24"/>
         </w:rPr>
       </w:pPr>
-      <w:proofErr w:type="gramStart"/>
       <w:r>
         <w:rPr>
           <w:rFonts w:ascii="Times New Roman" w:hAnsi="Times New Roman" w:cs="Times New Roman"/>
@@ -387,7 +314,6 @@
         </w:rPr>
         <w:t xml:space="preserve"> :</w:t>
       </w:r>
-      <w:proofErr w:type="gramEnd"/>
       <w:r>
         <w:rPr>
           <w:rFonts w:ascii="Times New Roman" w:hAnsi="Times New Roman" w:cs="Times New Roman"/>
@@ -411,7 +337,6 @@
           <w:szCs w:val="24"/>
         </w:rPr>
       </w:pPr>
-      <w:proofErr w:type="gramStart"/>
       <w:r>
         <w:rPr>
           <w:rFonts w:ascii="Times New Roman" w:hAnsi="Times New Roman" w:cs="Times New Roman"/>
@@ -426,16 +351,7 @@
           <w:sz w:val="24"/>
           <w:szCs w:val="24"/>
         </w:rPr>
-        <w:t xml:space="preserve"> :</w:t>
-      </w:r>
-      <w:proofErr w:type="gramEnd"/>
-      <w:r>
-        <w:rPr>
-          <w:rFonts w:ascii="Times New Roman" w:hAnsi="Times New Roman" w:cs="Times New Roman"/>
-          <w:sz w:val="24"/>
-          <w:szCs w:val="24"/>
-        </w:rPr>
-        <w:t xml:space="preserve"> a command u</w:t>
+        <w:t xml:space="preserve"> : a command u</w:t>
       </w:r>
       <w:r>
         <w:rPr>
@@ -460,7 +376,6 @@
           <w:szCs w:val="24"/>
         </w:rPr>
       </w:pPr>
-      <w:proofErr w:type="gramStart"/>
       <w:r>
         <w:rPr>
           <w:rFonts w:ascii="Times New Roman" w:hAnsi="Times New Roman" w:cs="Times New Roman"/>
@@ -475,16 +390,7 @@
           <w:sz w:val="24"/>
           <w:szCs w:val="24"/>
         </w:rPr>
-        <w:t xml:space="preserve"> :</w:t>
-      </w:r>
-      <w:proofErr w:type="gramEnd"/>
-      <w:r>
-        <w:rPr>
-          <w:rFonts w:ascii="Times New Roman" w:hAnsi="Times New Roman" w:cs="Times New Roman"/>
-          <w:sz w:val="24"/>
-          <w:szCs w:val="24"/>
-        </w:rPr>
-        <w:t xml:space="preserve"> </w:t>
+        <w:t xml:space="preserve"> : </w:t>
       </w:r>
       <w:r>
         <w:rPr>
@@ -557,7 +463,6 @@
           <w:szCs w:val="24"/>
         </w:rPr>
       </w:pPr>
-      <w:proofErr w:type="gramStart"/>
       <w:r>
         <w:rPr>
           <w:rFonts w:ascii="Times New Roman" w:hAnsi="Times New Roman" w:cs="Times New Roman"/>
@@ -572,16 +477,7 @@
           <w:sz w:val="24"/>
           <w:szCs w:val="24"/>
         </w:rPr>
-        <w:t xml:space="preserve"> :</w:t>
-      </w:r>
-      <w:proofErr w:type="gramEnd"/>
-      <w:r>
-        <w:rPr>
-          <w:rFonts w:ascii="Times New Roman" w:hAnsi="Times New Roman" w:cs="Times New Roman"/>
-          <w:sz w:val="24"/>
-          <w:szCs w:val="24"/>
-        </w:rPr>
-        <w:t xml:space="preserve"> a copy of a repository</w:t>
+        <w:t xml:space="preserve"> : a copy of a repository</w:t>
       </w:r>
     </w:p>
     <w:p>
@@ -598,7 +494,6 @@
           <w:szCs w:val="24"/>
         </w:rPr>
       </w:pPr>
-      <w:proofErr w:type="gramStart"/>
       <w:r>
         <w:rPr>
           <w:rFonts w:ascii="Times New Roman" w:hAnsi="Times New Roman" w:cs="Times New Roman"/>
@@ -613,16 +508,7 @@
           <w:sz w:val="24"/>
           <w:szCs w:val="24"/>
         </w:rPr>
-        <w:t xml:space="preserve"> :</w:t>
-      </w:r>
-      <w:proofErr w:type="gramEnd"/>
-      <w:r>
-        <w:rPr>
-          <w:rFonts w:ascii="Times New Roman" w:hAnsi="Times New Roman" w:cs="Times New Roman"/>
-          <w:sz w:val="24"/>
-          <w:szCs w:val="24"/>
-        </w:rPr>
-        <w:t xml:space="preserve"> essentially putting a forked history back together again </w:t>
+        <w:t xml:space="preserve"> : essentially putting a forked history back together again </w:t>
       </w:r>
       <w:r>
         <w:rPr>
@@ -679,7 +565,6 @@
           <w:szCs w:val="24"/>
         </w:rPr>
       </w:pPr>
-      <w:proofErr w:type="gramStart"/>
       <w:r>
         <w:rPr>
           <w:rFonts w:ascii="Times New Roman" w:hAnsi="Times New Roman" w:cs="Times New Roman"/>
@@ -694,16 +579,7 @@
           <w:sz w:val="24"/>
           <w:szCs w:val="24"/>
         </w:rPr>
-        <w:t xml:space="preserve"> :</w:t>
-      </w:r>
-      <w:proofErr w:type="gramEnd"/>
-      <w:r>
-        <w:rPr>
-          <w:rFonts w:ascii="Times New Roman" w:hAnsi="Times New Roman" w:cs="Times New Roman"/>
-          <w:sz w:val="24"/>
-          <w:szCs w:val="24"/>
-        </w:rPr>
-        <w:t xml:space="preserve"> </w:t>
+        <w:t xml:space="preserve"> : </w:t>
       </w:r>
       <w:r>
         <w:rPr>
@@ -736,7 +612,6 @@
           <w:szCs w:val="24"/>
         </w:rPr>
       </w:pPr>
-      <w:proofErr w:type="gramStart"/>
       <w:r>
         <w:rPr>
           <w:rFonts w:ascii="Times New Roman" w:hAnsi="Times New Roman" w:cs="Times New Roman"/>
@@ -753,7 +628,6 @@
         </w:rPr>
         <w:t xml:space="preserve"> :</w:t>
       </w:r>
-      <w:proofErr w:type="gramEnd"/>
       <w:r>
         <w:rPr>
           <w:rFonts w:ascii="Times New Roman" w:hAnsi="Times New Roman" w:cs="Times New Roman"/>
@@ -791,33 +665,15 @@
           <w:sz w:val="24"/>
           <w:szCs w:val="24"/>
         </w:rPr>
-        <w:t xml:space="preserve">Pull </w:t>
-      </w:r>
-      <w:proofErr w:type="gramStart"/>
-      <w:r>
-        <w:rPr>
-          <w:rFonts w:ascii="Times New Roman" w:hAnsi="Times New Roman" w:cs="Times New Roman"/>
-          <w:sz w:val="24"/>
-          <w:szCs w:val="24"/>
-        </w:rPr>
-        <w:t xml:space="preserve">request </w:t>
-      </w:r>
-      <w:r>
-        <w:rPr>
-          <w:rFonts w:ascii="Times New Roman" w:hAnsi="Times New Roman" w:cs="Times New Roman"/>
-          <w:sz w:val="24"/>
-          <w:szCs w:val="24"/>
-        </w:rPr>
-        <w:t>:</w:t>
-      </w:r>
-      <w:proofErr w:type="gramEnd"/>
-      <w:r>
-        <w:rPr>
-          <w:rFonts w:ascii="Times New Roman" w:hAnsi="Times New Roman" w:cs="Times New Roman"/>
-          <w:sz w:val="24"/>
-          <w:szCs w:val="24"/>
-        </w:rPr>
-        <w:t xml:space="preserve"> </w:t>
+        <w:t xml:space="preserve">Pull request </w:t>
+      </w:r>
+      <w:r>
+        <w:rPr>
+          <w:rFonts w:ascii="Times New Roman" w:hAnsi="Times New Roman" w:cs="Times New Roman"/>
+          <w:sz w:val="24"/>
+          <w:szCs w:val="24"/>
+        </w:rPr>
+        <w:t xml:space="preserve">: </w:t>
       </w:r>
       <w:r>
         <w:rPr>
@@ -849,8 +705,6 @@
           <w:szCs w:val="24"/>
         </w:rPr>
       </w:pPr>
-      <w:bookmarkStart w:id="0" w:name="_GoBack"/>
-      <w:bookmarkEnd w:id="0"/>
     </w:p>
     <w:p>
       <w:pPr>
@@ -920,25 +774,7 @@
           <w:sz w:val="24"/>
           <w:szCs w:val="24"/>
         </w:rPr>
-        <w:t xml:space="preserve">I forked the repo ‘courses’ straight from the </w:t>
-      </w:r>
-      <w:proofErr w:type="spellStart"/>
-      <w:r>
-        <w:rPr>
-          <w:rFonts w:ascii="Times New Roman" w:hAnsi="Times New Roman" w:cs="Times New Roman"/>
-          <w:sz w:val="24"/>
-          <w:szCs w:val="24"/>
-        </w:rPr>
-        <w:t>paceuniversity</w:t>
-      </w:r>
-      <w:proofErr w:type="spellEnd"/>
-      <w:r>
-        <w:rPr>
-          <w:rFonts w:ascii="Times New Roman" w:hAnsi="Times New Roman" w:cs="Times New Roman"/>
-          <w:sz w:val="24"/>
-          <w:szCs w:val="24"/>
-        </w:rPr>
-        <w:t xml:space="preserve"> repo</w:t>
+        <w:t>I forked the repo ‘courses’ straight from the paceuniversity repo</w:t>
       </w:r>
     </w:p>
     <w:p>
@@ -1053,25 +889,7 @@
           <w:sz w:val="24"/>
           <w:szCs w:val="24"/>
         </w:rPr>
-        <w:t xml:space="preserve">I </w:t>
-      </w:r>
-      <w:proofErr w:type="spellStart"/>
-      <w:r>
-        <w:rPr>
-          <w:rFonts w:ascii="Times New Roman" w:hAnsi="Times New Roman" w:cs="Times New Roman"/>
-          <w:sz w:val="24"/>
-          <w:szCs w:val="24"/>
-        </w:rPr>
-        <w:t>commited</w:t>
-      </w:r>
-      <w:proofErr w:type="spellEnd"/>
-      <w:r>
-        <w:rPr>
-          <w:rFonts w:ascii="Times New Roman" w:hAnsi="Times New Roman" w:cs="Times New Roman"/>
-          <w:sz w:val="24"/>
-          <w:szCs w:val="24"/>
-        </w:rPr>
-        <w:t xml:space="preserve"> the changes – git commit -m ‘Updated README’</w:t>
+        <w:t>I commited the changes – git commit -m ‘Updated README’</w:t>
       </w:r>
     </w:p>
     <w:p>
@@ -1119,35 +937,8 @@
           <w:sz w:val="24"/>
           <w:szCs w:val="24"/>
         </w:rPr>
-        <w:t xml:space="preserve">I went to the </w:t>
-      </w:r>
-      <w:proofErr w:type="spellStart"/>
-      <w:r>
-        <w:rPr>
-          <w:rFonts w:ascii="Times New Roman" w:hAnsi="Times New Roman" w:cs="Times New Roman"/>
-          <w:sz w:val="24"/>
-          <w:szCs w:val="24"/>
-        </w:rPr>
-        <w:t>paceuniversity</w:t>
-      </w:r>
-      <w:proofErr w:type="spellEnd"/>
-      <w:r>
-        <w:rPr>
-          <w:rFonts w:ascii="Times New Roman" w:hAnsi="Times New Roman" w:cs="Times New Roman"/>
-          <w:sz w:val="24"/>
-          <w:szCs w:val="24"/>
-        </w:rPr>
-        <w:t xml:space="preserve"> repo and created a pull request – clicked compare across forks and changed the head fork to mine with the proper commit</w:t>
-      </w:r>
-    </w:p>
-    <w:p>
-      <w:pPr>
-        <w:rPr>
-          <w:rFonts w:asciiTheme="majorBidi" w:hAnsiTheme="majorBidi" w:cstheme="majorBidi"/>
-          <w:sz w:val="24"/>
-          <w:szCs w:val="24"/>
-        </w:rPr>
-      </w:pPr>
+        <w:t>I went to the paceuniversity repo and created a pull request – clicked compare across forks and changed the head fork to mine with the proper commit</w:t>
+      </w:r>
     </w:p>
     <w:sectPr>
       <w:pgSz w:w="12240" w:h="15840"/>

</xml_diff>